<commit_message>
izbrisani kommentari i jos neki sadrzaj
</commit_message>
<xml_diff>
--- a/[LAB 9] Paper Writing Guidelines.docx
+++ b/[LAB 9] Paper Writing Guidelines.docx
@@ -176,13 +176,15 @@
         <w:jc w:val="center"/>
         <w:rPr>
           <w:rFonts w:ascii="Times New Roman" w:eastAsia="Times New Roman" w:hAnsi="Times New Roman" w:cs="Times New Roman"/>
-          <w:sz w:val="28"/>
-          <w:szCs w:val="28"/>
-        </w:rPr>
-      </w:pPr>
-      <w:r>
-        <w:rPr>
-          <w:rFonts w:ascii="Times New Roman" w:eastAsia="Times New Roman" w:hAnsi="Times New Roman" w:cs="Times New Roman"/>
+          <w:b/>
+          <w:sz w:val="28"/>
+          <w:szCs w:val="28"/>
+        </w:rPr>
+      </w:pPr>
+      <w:r>
+        <w:rPr>
+          <w:rFonts w:ascii="Times New Roman" w:eastAsia="Times New Roman" w:hAnsi="Times New Roman" w:cs="Times New Roman"/>
+          <w:b/>
           <w:sz w:val="28"/>
           <w:szCs w:val="28"/>
         </w:rPr>
@@ -318,6 +320,7 @@
           <w:sz w:val="28"/>
           <w:szCs w:val="28"/>
         </w:rPr>
+        <w:lastRenderedPageBreak/>
         <w:t>SARAJEVO</w:t>
       </w:r>
     </w:p>
@@ -377,7 +380,6 @@
           <w:szCs w:val="28"/>
           <w:u w:val="single"/>
         </w:rPr>
-        <w:lastRenderedPageBreak/>
         <w:t>Table of contests</w:t>
       </w:r>
     </w:p>
@@ -755,25 +757,489 @@
         </w:rPr>
       </w:pPr>
     </w:p>
-    <w:p/>
-    <w:p>
-      <w:pPr>
+    <w:p>
+      <w:pPr>
+        <w:pStyle w:val="ListParagraph"/>
+        <w:spacing w:line="240" w:lineRule="auto"/>
         <w:jc w:val="center"/>
-      </w:pPr>
-    </w:p>
-    <w:p>
-      <w:pPr>
+        <w:rPr>
+          <w:rFonts w:ascii="Times New Roman" w:hAnsi="Times New Roman" w:cs="Times New Roman"/>
+          <w:b/>
+          <w:sz w:val="28"/>
+          <w:szCs w:val="28"/>
+        </w:rPr>
+      </w:pPr>
+      <w:r>
+        <w:rPr>
+          <w:rFonts w:ascii="Times New Roman" w:hAnsi="Times New Roman" w:cs="Times New Roman"/>
+          <w:b/>
+          <w:sz w:val="28"/>
+          <w:szCs w:val="28"/>
+        </w:rPr>
+        <w:lastRenderedPageBreak/>
+        <w:t>S</w:t>
+      </w:r>
+      <w:r>
+        <w:rPr>
+          <w:rFonts w:ascii="Times New Roman" w:hAnsi="Times New Roman" w:cs="Times New Roman"/>
+          <w:b/>
+          <w:sz w:val="28"/>
+          <w:szCs w:val="28"/>
+        </w:rPr>
+        <w:t>UMMARY</w:t>
+      </w:r>
+    </w:p>
+    <w:p>
+      <w:pPr>
+        <w:spacing w:before="100" w:beforeAutospacing="1" w:after="100" w:afterAutospacing="1" w:line="240" w:lineRule="auto"/>
         <w:jc w:val="center"/>
-      </w:pPr>
-    </w:p>
-    <w:p/>
-    <w:p/>
-    <w:p/>
-    <w:p/>
-    <w:p/>
-    <w:p/>
-    <w:p/>
-    <w:p/>
+        <w:rPr>
+          <w:rFonts w:ascii="Times New Roman" w:eastAsia="Times New Roman" w:hAnsi="Times New Roman" w:cs="Times New Roman"/>
+          <w:sz w:val="24"/>
+          <w:szCs w:val="24"/>
+          <w:lang w:val="en-US"/>
+        </w:rPr>
+      </w:pPr>
+      <w:r>
+        <w:rPr>
+          <w:rFonts w:ascii="Times New Roman" w:eastAsia="Times New Roman" w:hAnsi="Times New Roman" w:cs="Times New Roman"/>
+          <w:sz w:val="24"/>
+          <w:szCs w:val="24"/>
+          <w:lang w:val="en-US"/>
+        </w:rPr>
+        <w:t xml:space="preserve">The purpose of this research is to perform sentiment analysis on Twitter data using Natural Language Processing (NLP) techniques, particularly leveraging the NLTK library in Python within a </w:t>
+      </w:r>
+      <w:proofErr w:type="spellStart"/>
+      <w:r>
+        <w:rPr>
+          <w:rFonts w:ascii="Times New Roman" w:eastAsia="Times New Roman" w:hAnsi="Times New Roman" w:cs="Times New Roman"/>
+          <w:sz w:val="24"/>
+          <w:szCs w:val="24"/>
+          <w:lang w:val="en-US"/>
+        </w:rPr>
+        <w:t>Jupyter</w:t>
+      </w:r>
+      <w:proofErr w:type="spellEnd"/>
+      <w:r>
+        <w:rPr>
+          <w:rFonts w:ascii="Times New Roman" w:eastAsia="Times New Roman" w:hAnsi="Times New Roman" w:cs="Times New Roman"/>
+          <w:sz w:val="24"/>
+          <w:szCs w:val="24"/>
+          <w:lang w:val="en-US"/>
+        </w:rPr>
+        <w:t xml:space="preserve"> notebook environment. The study aims to explore sentiment classification methods, evaluating the emotional tone of tweets and categorizing them as neutral, positive, or negative sentiments, utilizing NLTK's </w:t>
+      </w:r>
+      <w:proofErr w:type="spellStart"/>
+      <w:r>
+        <w:rPr>
+          <w:rFonts w:ascii="Times New Roman" w:eastAsia="Times New Roman" w:hAnsi="Times New Roman" w:cs="Times New Roman"/>
+          <w:sz w:val="24"/>
+          <w:szCs w:val="24"/>
+          <w:lang w:val="en-US"/>
+        </w:rPr>
+        <w:t>SentimentIntensityAnalyzer</w:t>
+      </w:r>
+      <w:proofErr w:type="spellEnd"/>
+      <w:r>
+        <w:rPr>
+          <w:rFonts w:ascii="Times New Roman" w:eastAsia="Times New Roman" w:hAnsi="Times New Roman" w:cs="Times New Roman"/>
+          <w:sz w:val="24"/>
+          <w:szCs w:val="24"/>
+          <w:lang w:val="en-US"/>
+        </w:rPr>
+        <w:t>.</w:t>
+      </w:r>
+    </w:p>
+    <w:p>
+      <w:pPr>
+        <w:spacing w:before="100" w:beforeAutospacing="1" w:after="100" w:afterAutospacing="1" w:line="240" w:lineRule="auto"/>
+        <w:jc w:val="center"/>
+        <w:rPr>
+          <w:rFonts w:ascii="Times New Roman" w:eastAsia="Times New Roman" w:hAnsi="Times New Roman" w:cs="Times New Roman"/>
+          <w:sz w:val="24"/>
+          <w:szCs w:val="24"/>
+          <w:lang w:val="en-US"/>
+        </w:rPr>
+      </w:pPr>
+      <w:r>
+        <w:rPr>
+          <w:rFonts w:ascii="Times New Roman" w:eastAsia="Times New Roman" w:hAnsi="Times New Roman" w:cs="Times New Roman"/>
+          <w:sz w:val="24"/>
+          <w:szCs w:val="24"/>
+          <w:lang w:val="en-US"/>
+        </w:rPr>
+        <w:t>The sample consists of Twitter data with columns like 'Tweet' and 'Sentiment' sourced from a CSV file. The methodology involves tokenizing and processing the text, grading sentiment, counting occurrences of the hashtag #</w:t>
+      </w:r>
+      <w:proofErr w:type="spellStart"/>
+      <w:r>
+        <w:rPr>
+          <w:rFonts w:ascii="Times New Roman" w:eastAsia="Times New Roman" w:hAnsi="Times New Roman" w:cs="Times New Roman"/>
+          <w:sz w:val="24"/>
+          <w:szCs w:val="24"/>
+          <w:lang w:val="en-US"/>
+        </w:rPr>
+        <w:t>fifa</w:t>
+      </w:r>
+      <w:proofErr w:type="spellEnd"/>
+      <w:r>
+        <w:rPr>
+          <w:rFonts w:ascii="Times New Roman" w:eastAsia="Times New Roman" w:hAnsi="Times New Roman" w:cs="Times New Roman"/>
+          <w:sz w:val="24"/>
+          <w:szCs w:val="24"/>
+          <w:lang w:val="en-US"/>
+        </w:rPr>
+        <w:t xml:space="preserve">, and analyzing word frequencies. The research extends its analysis by employing </w:t>
+      </w:r>
+      <w:proofErr w:type="spellStart"/>
+      <w:r>
+        <w:rPr>
+          <w:rFonts w:ascii="Times New Roman" w:eastAsia="Times New Roman" w:hAnsi="Times New Roman" w:cs="Times New Roman"/>
+          <w:sz w:val="24"/>
+          <w:szCs w:val="24"/>
+          <w:lang w:val="en-US"/>
+        </w:rPr>
+        <w:t>wordclouds</w:t>
+      </w:r>
+      <w:proofErr w:type="spellEnd"/>
+      <w:r>
+        <w:rPr>
+          <w:rFonts w:ascii="Times New Roman" w:eastAsia="Times New Roman" w:hAnsi="Times New Roman" w:cs="Times New Roman"/>
+          <w:sz w:val="24"/>
+          <w:szCs w:val="24"/>
+          <w:lang w:val="en-US"/>
+        </w:rPr>
+        <w:t xml:space="preserve"> to visually represent the most common words and their prevalence in the dataset.</w:t>
+      </w:r>
+    </w:p>
+    <w:p>
+      <w:pPr>
+        <w:spacing w:before="100" w:beforeAutospacing="1" w:after="100" w:afterAutospacing="1" w:line="240" w:lineRule="auto"/>
+        <w:jc w:val="center"/>
+        <w:rPr>
+          <w:rFonts w:ascii="Times New Roman" w:eastAsia="Times New Roman" w:hAnsi="Times New Roman" w:cs="Times New Roman"/>
+          <w:sz w:val="24"/>
+          <w:szCs w:val="24"/>
+          <w:lang w:val="en-US"/>
+        </w:rPr>
+      </w:pPr>
+      <w:r>
+        <w:rPr>
+          <w:rFonts w:ascii="Times New Roman" w:eastAsia="Times New Roman" w:hAnsi="Times New Roman" w:cs="Times New Roman"/>
+          <w:sz w:val="24"/>
+          <w:szCs w:val="24"/>
+          <w:lang w:val="en-US"/>
+        </w:rPr>
+        <w:t xml:space="preserve">Furthermore, the study investigates the impact of removing </w:t>
+      </w:r>
+      <w:proofErr w:type="spellStart"/>
+      <w:r>
+        <w:rPr>
+          <w:rFonts w:ascii="Times New Roman" w:eastAsia="Times New Roman" w:hAnsi="Times New Roman" w:cs="Times New Roman"/>
+          <w:sz w:val="24"/>
+          <w:szCs w:val="24"/>
+          <w:lang w:val="en-US"/>
+        </w:rPr>
+        <w:t>stopwords</w:t>
+      </w:r>
+      <w:proofErr w:type="spellEnd"/>
+      <w:r>
+        <w:rPr>
+          <w:rFonts w:ascii="Times New Roman" w:eastAsia="Times New Roman" w:hAnsi="Times New Roman" w:cs="Times New Roman"/>
+          <w:sz w:val="24"/>
+          <w:szCs w:val="24"/>
+          <w:lang w:val="en-US"/>
+        </w:rPr>
+        <w:t xml:space="preserve"> and explores the list of eliminated </w:t>
+      </w:r>
+      <w:proofErr w:type="spellStart"/>
+      <w:r>
+        <w:rPr>
+          <w:rFonts w:ascii="Times New Roman" w:eastAsia="Times New Roman" w:hAnsi="Times New Roman" w:cs="Times New Roman"/>
+          <w:sz w:val="24"/>
+          <w:szCs w:val="24"/>
+          <w:lang w:val="en-US"/>
+        </w:rPr>
+        <w:t>stopwords</w:t>
+      </w:r>
+      <w:proofErr w:type="spellEnd"/>
+      <w:r>
+        <w:rPr>
+          <w:rFonts w:ascii="Times New Roman" w:eastAsia="Times New Roman" w:hAnsi="Times New Roman" w:cs="Times New Roman"/>
+          <w:sz w:val="24"/>
+          <w:szCs w:val="24"/>
+          <w:lang w:val="en-US"/>
+        </w:rPr>
+        <w:t>. The expected results include gaining insights into prevalent sentiments on Twitter regarding a specified topic, frequency of the hashtag #</w:t>
+      </w:r>
+      <w:proofErr w:type="spellStart"/>
+      <w:r>
+        <w:rPr>
+          <w:rFonts w:ascii="Times New Roman" w:eastAsia="Times New Roman" w:hAnsi="Times New Roman" w:cs="Times New Roman"/>
+          <w:sz w:val="24"/>
+          <w:szCs w:val="24"/>
+          <w:lang w:val="en-US"/>
+        </w:rPr>
+        <w:t>fifa</w:t>
+      </w:r>
+      <w:proofErr w:type="spellEnd"/>
+      <w:r>
+        <w:rPr>
+          <w:rFonts w:ascii="Times New Roman" w:eastAsia="Times New Roman" w:hAnsi="Times New Roman" w:cs="Times New Roman"/>
+          <w:sz w:val="24"/>
+          <w:szCs w:val="24"/>
+          <w:lang w:val="en-US"/>
+        </w:rPr>
+        <w:t xml:space="preserve">, and a comprehensive understanding of word usage, visually depicted through </w:t>
+      </w:r>
+      <w:proofErr w:type="spellStart"/>
+      <w:r>
+        <w:rPr>
+          <w:rFonts w:ascii="Times New Roman" w:eastAsia="Times New Roman" w:hAnsi="Times New Roman" w:cs="Times New Roman"/>
+          <w:sz w:val="24"/>
+          <w:szCs w:val="24"/>
+          <w:lang w:val="en-US"/>
+        </w:rPr>
+        <w:t>wordclouds</w:t>
+      </w:r>
+      <w:proofErr w:type="spellEnd"/>
+      <w:r>
+        <w:rPr>
+          <w:rFonts w:ascii="Times New Roman" w:eastAsia="Times New Roman" w:hAnsi="Times New Roman" w:cs="Times New Roman"/>
+          <w:sz w:val="24"/>
+          <w:szCs w:val="24"/>
+          <w:lang w:val="en-US"/>
+        </w:rPr>
+        <w:t>.</w:t>
+      </w:r>
+    </w:p>
+    <w:p>
+      <w:pPr>
+        <w:spacing w:before="100" w:beforeAutospacing="1" w:after="100" w:afterAutospacing="1" w:line="240" w:lineRule="auto"/>
+        <w:jc w:val="center"/>
+        <w:rPr>
+          <w:rFonts w:ascii="Times New Roman" w:eastAsia="Times New Roman" w:hAnsi="Times New Roman" w:cs="Times New Roman"/>
+          <w:sz w:val="24"/>
+          <w:szCs w:val="24"/>
+          <w:lang w:val="en-US"/>
+        </w:rPr>
+      </w:pPr>
+      <w:r>
+        <w:rPr>
+          <w:rFonts w:ascii="Times New Roman" w:eastAsia="Times New Roman" w:hAnsi="Times New Roman" w:cs="Times New Roman"/>
+          <w:sz w:val="24"/>
+          <w:szCs w:val="24"/>
+          <w:lang w:val="en-US"/>
+        </w:rPr>
+        <w:t xml:space="preserve">Possible limitations include inherent subjectivity in sentiment analysis, potential variations in language use, reliance on hashtag frequency as an indicator of topic prevalence, and the effectiveness of </w:t>
+      </w:r>
+      <w:proofErr w:type="spellStart"/>
+      <w:r>
+        <w:rPr>
+          <w:rFonts w:ascii="Times New Roman" w:eastAsia="Times New Roman" w:hAnsi="Times New Roman" w:cs="Times New Roman"/>
+          <w:sz w:val="24"/>
+          <w:szCs w:val="24"/>
+          <w:lang w:val="en-US"/>
+        </w:rPr>
+        <w:t>stopwords</w:t>
+      </w:r>
+      <w:proofErr w:type="spellEnd"/>
+      <w:r>
+        <w:rPr>
+          <w:rFonts w:ascii="Times New Roman" w:eastAsia="Times New Roman" w:hAnsi="Times New Roman" w:cs="Times New Roman"/>
+          <w:sz w:val="24"/>
+          <w:szCs w:val="24"/>
+          <w:lang w:val="en-US"/>
+        </w:rPr>
+        <w:t xml:space="preserve"> removal, which may be context-dependent. The addition of </w:t>
+      </w:r>
+      <w:proofErr w:type="spellStart"/>
+      <w:r>
+        <w:rPr>
+          <w:rFonts w:ascii="Times New Roman" w:eastAsia="Times New Roman" w:hAnsi="Times New Roman" w:cs="Times New Roman"/>
+          <w:sz w:val="24"/>
+          <w:szCs w:val="24"/>
+          <w:lang w:val="en-US"/>
+        </w:rPr>
+        <w:t>wordcloud</w:t>
+      </w:r>
+      <w:proofErr w:type="spellEnd"/>
+      <w:r>
+        <w:rPr>
+          <w:rFonts w:ascii="Times New Roman" w:eastAsia="Times New Roman" w:hAnsi="Times New Roman" w:cs="Times New Roman"/>
+          <w:sz w:val="24"/>
+          <w:szCs w:val="24"/>
+          <w:lang w:val="en-US"/>
+        </w:rPr>
+        <w:t xml:space="preserve"> analysis enhances the visual representation of the most frequent words, providing a holistic perspective on the dataset.</w:t>
+      </w:r>
+    </w:p>
+    <w:p>
+      <w:pPr>
+        <w:pStyle w:val="ListParagraph"/>
+        <w:spacing w:line="240" w:lineRule="auto"/>
+        <w:jc w:val="center"/>
+        <w:rPr>
+          <w:rFonts w:ascii="Times New Roman" w:hAnsi="Times New Roman" w:cs="Times New Roman"/>
+          <w:b/>
+          <w:sz w:val="28"/>
+          <w:szCs w:val="28"/>
+        </w:rPr>
+      </w:pPr>
+      <w:r>
+        <w:rPr>
+          <w:rFonts w:ascii="Times New Roman" w:hAnsi="Times New Roman" w:cs="Times New Roman"/>
+          <w:b/>
+          <w:sz w:val="28"/>
+          <w:szCs w:val="28"/>
+        </w:rPr>
+        <w:t>INTRODUCTION</w:t>
+      </w:r>
+    </w:p>
+    <w:p>
+      <w:pPr>
+        <w:pStyle w:val="ListParagraph"/>
+        <w:spacing w:line="240" w:lineRule="auto"/>
+        <w:jc w:val="center"/>
+        <w:rPr>
+          <w:rFonts w:ascii="Times New Roman" w:hAnsi="Times New Roman" w:cs="Times New Roman"/>
+          <w:b/>
+          <w:sz w:val="28"/>
+          <w:szCs w:val="28"/>
+        </w:rPr>
+      </w:pPr>
+    </w:p>
+    <w:p>
+      <w:pPr>
+        <w:pStyle w:val="ListParagraph"/>
+        <w:spacing w:line="240" w:lineRule="auto"/>
+        <w:jc w:val="center"/>
+        <w:rPr>
+          <w:rFonts w:ascii="Times New Roman" w:hAnsi="Times New Roman" w:cs="Times New Roman"/>
+          <w:sz w:val="24"/>
+          <w:szCs w:val="24"/>
+        </w:rPr>
+      </w:pPr>
+      <w:r>
+        <w:rPr>
+          <w:rFonts w:ascii="Times New Roman" w:hAnsi="Times New Roman" w:cs="Times New Roman"/>
+          <w:sz w:val="24"/>
+          <w:szCs w:val="24"/>
+        </w:rPr>
+        <w:t>This research dives into Twitter's world, specifically tweets with #</w:t>
+      </w:r>
+      <w:proofErr w:type="spellStart"/>
+      <w:r>
+        <w:rPr>
+          <w:rFonts w:ascii="Times New Roman" w:hAnsi="Times New Roman" w:cs="Times New Roman"/>
+          <w:sz w:val="24"/>
+          <w:szCs w:val="24"/>
+        </w:rPr>
+        <w:t>fifa</w:t>
+      </w:r>
+      <w:proofErr w:type="spellEnd"/>
+      <w:r>
+        <w:rPr>
+          <w:rFonts w:ascii="Times New Roman" w:hAnsi="Times New Roman" w:cs="Times New Roman"/>
+          <w:sz w:val="24"/>
+          <w:szCs w:val="24"/>
+        </w:rPr>
+        <w:t>, using NLTK in Python to decode sentiments. The main goal is to create word clouds, spotlighting the trendiest words and those linked to #</w:t>
+      </w:r>
+      <w:proofErr w:type="spellStart"/>
+      <w:r>
+        <w:rPr>
+          <w:rFonts w:ascii="Times New Roman" w:hAnsi="Times New Roman" w:cs="Times New Roman"/>
+          <w:sz w:val="24"/>
+          <w:szCs w:val="24"/>
+        </w:rPr>
+        <w:t>fifa</w:t>
+      </w:r>
+      <w:proofErr w:type="spellEnd"/>
+      <w:r>
+        <w:rPr>
+          <w:rFonts w:ascii="Times New Roman" w:hAnsi="Times New Roman" w:cs="Times New Roman"/>
+          <w:sz w:val="24"/>
+          <w:szCs w:val="24"/>
+        </w:rPr>
+        <w:t>. We're also testing how well our sentiment guesses match real sentiments. Plus, we're poking at word variations using Lancaster and Porter stemmers.</w:t>
+      </w:r>
+    </w:p>
+    <w:p>
+      <w:pPr>
+        <w:pStyle w:val="ListParagraph"/>
+        <w:spacing w:line="240" w:lineRule="auto"/>
+        <w:jc w:val="center"/>
+        <w:rPr>
+          <w:rFonts w:ascii="Times New Roman" w:hAnsi="Times New Roman" w:cs="Times New Roman"/>
+          <w:sz w:val="24"/>
+          <w:szCs w:val="24"/>
+        </w:rPr>
+      </w:pPr>
+    </w:p>
+    <w:p>
+      <w:pPr>
+        <w:pStyle w:val="ListParagraph"/>
+        <w:spacing w:line="240" w:lineRule="auto"/>
+        <w:jc w:val="center"/>
+        <w:rPr>
+          <w:rFonts w:ascii="Times New Roman" w:hAnsi="Times New Roman" w:cs="Times New Roman"/>
+          <w:sz w:val="24"/>
+          <w:szCs w:val="24"/>
+        </w:rPr>
+      </w:pPr>
+      <w:r>
+        <w:rPr>
+          <w:rFonts w:ascii="Times New Roman" w:hAnsi="Times New Roman" w:cs="Times New Roman"/>
+          <w:sz w:val="24"/>
+          <w:szCs w:val="24"/>
+        </w:rPr>
+        <w:t>Why word clouds? Well, they're like visual summaries, making the data fun and digestible. By doing this, we hope to uncover the vibe around #</w:t>
+      </w:r>
+      <w:proofErr w:type="spellStart"/>
+      <w:r>
+        <w:rPr>
+          <w:rFonts w:ascii="Times New Roman" w:hAnsi="Times New Roman" w:cs="Times New Roman"/>
+          <w:sz w:val="24"/>
+          <w:szCs w:val="24"/>
+        </w:rPr>
+        <w:t>fifa</w:t>
+      </w:r>
+      <w:proofErr w:type="spellEnd"/>
+      <w:r>
+        <w:rPr>
+          <w:rFonts w:ascii="Times New Roman" w:hAnsi="Times New Roman" w:cs="Times New Roman"/>
+          <w:sz w:val="24"/>
+          <w:szCs w:val="24"/>
+        </w:rPr>
+        <w:t xml:space="preserve"> on Twitter and see how sentiment analysis and word variations play out in the social media chatter. It's all about decoding the Twitter talk on #</w:t>
+      </w:r>
+      <w:proofErr w:type="spellStart"/>
+      <w:r>
+        <w:rPr>
+          <w:rFonts w:ascii="Times New Roman" w:hAnsi="Times New Roman" w:cs="Times New Roman"/>
+          <w:sz w:val="24"/>
+          <w:szCs w:val="24"/>
+        </w:rPr>
+        <w:t>fifa</w:t>
+      </w:r>
+      <w:proofErr w:type="spellEnd"/>
+      <w:r>
+        <w:rPr>
+          <w:rFonts w:ascii="Times New Roman" w:hAnsi="Times New Roman" w:cs="Times New Roman"/>
+          <w:sz w:val="24"/>
+          <w:szCs w:val="24"/>
+        </w:rPr>
+        <w:t xml:space="preserve"> in a snappy, visual, and insightful way! </w:t>
+      </w:r>
+      <w:r>
+        <w:rPr>
+          <w:rFonts w:ascii="Segoe UI Symbol" w:hAnsi="Segoe UI Symbol" w:cs="Segoe UI Symbol"/>
+          <w:sz w:val="24"/>
+          <w:szCs w:val="24"/>
+        </w:rPr>
+        <w:t>🌐⚽✨</w:t>
+      </w:r>
+    </w:p>
     <w:p>
       <w:pPr>
         <w:pStyle w:val="ListParagraph"/>
@@ -785,15 +1251,6 @@
           <w:szCs w:val="28"/>
         </w:rPr>
       </w:pPr>
-      <w:r>
-        <w:rPr>
-          <w:rFonts w:ascii="Times New Roman" w:hAnsi="Times New Roman" w:cs="Times New Roman"/>
-          <w:b/>
-          <w:sz w:val="28"/>
-          <w:szCs w:val="28"/>
-        </w:rPr>
-        <w:t>SUMMARY</w:t>
-      </w:r>
     </w:p>
     <w:p>
       <w:pPr>
@@ -802,8 +1259,8 @@
         <w:rPr>
           <w:rFonts w:ascii="Times New Roman" w:hAnsi="Times New Roman" w:cs="Times New Roman"/>
           <w:b/>
-          <w:sz w:val="24"/>
-          <w:szCs w:val="24"/>
+          <w:sz w:val="28"/>
+          <w:szCs w:val="28"/>
         </w:rPr>
       </w:pPr>
     </w:p>
@@ -811,323 +1268,20 @@
       <w:pPr>
         <w:pStyle w:val="ListParagraph"/>
         <w:jc w:val="center"/>
-        <w:rPr>
-          <w:rFonts w:ascii="Times New Roman" w:hAnsi="Times New Roman" w:cs="Times New Roman"/>
-          <w:b/>
-          <w:sz w:val="24"/>
-          <w:szCs w:val="24"/>
-        </w:rPr>
       </w:pPr>
     </w:p>
     <w:p>
       <w:pPr>
         <w:pStyle w:val="ListParagraph"/>
         <w:jc w:val="center"/>
-        <w:rPr>
-          <w:rFonts w:ascii="Times New Roman" w:hAnsi="Times New Roman" w:cs="Times New Roman"/>
-          <w:sz w:val="24"/>
-          <w:szCs w:val="24"/>
-        </w:rPr>
-      </w:pPr>
-      <w:r>
-        <w:rPr>
-          <w:rFonts w:ascii="Times New Roman" w:hAnsi="Times New Roman" w:cs="Times New Roman"/>
-          <w:sz w:val="24"/>
-          <w:szCs w:val="24"/>
-        </w:rPr>
-        <w:t xml:space="preserve">The purpose of this research is to conduct sentiment analysis on Twitter data using Natural Language Processing (NLP) techniques, specifically utilizing the NLTK library in Python within a </w:t>
-      </w:r>
-      <w:proofErr w:type="spellStart"/>
-      <w:r>
-        <w:rPr>
-          <w:rFonts w:ascii="Times New Roman" w:hAnsi="Times New Roman" w:cs="Times New Roman"/>
-          <w:sz w:val="24"/>
-          <w:szCs w:val="24"/>
-        </w:rPr>
-        <w:t>Jupyter</w:t>
-      </w:r>
-      <w:proofErr w:type="spellEnd"/>
-      <w:r>
-        <w:rPr>
-          <w:rFonts w:ascii="Times New Roman" w:hAnsi="Times New Roman" w:cs="Times New Roman"/>
-          <w:sz w:val="24"/>
-          <w:szCs w:val="24"/>
-        </w:rPr>
-        <w:t xml:space="preserve"> notebook environment. The theoretical foundation lies in the exploration of sentiment classification methods to evaluate the emotional tone of tweets. The study aims to categorize tweets into neutral, positive, or negative sentiments, leveraging NLTK's </w:t>
-      </w:r>
-      <w:proofErr w:type="spellStart"/>
-      <w:r>
-        <w:rPr>
-          <w:rFonts w:ascii="Times New Roman" w:hAnsi="Times New Roman" w:cs="Times New Roman"/>
-          <w:sz w:val="24"/>
-          <w:szCs w:val="24"/>
-        </w:rPr>
-        <w:t>SentimentIntensityAnalyzer</w:t>
-      </w:r>
-      <w:proofErr w:type="spellEnd"/>
-      <w:r>
-        <w:rPr>
-          <w:rFonts w:ascii="Times New Roman" w:hAnsi="Times New Roman" w:cs="Times New Roman"/>
-          <w:sz w:val="24"/>
-          <w:szCs w:val="24"/>
-        </w:rPr>
-        <w:t>.</w:t>
-      </w:r>
+      </w:pPr>
+      <w:bookmarkStart w:id="0" w:name="_GoBack"/>
+      <w:bookmarkEnd w:id="0"/>
     </w:p>
     <w:p>
       <w:pPr>
         <w:pStyle w:val="ListParagraph"/>
         <w:jc w:val="center"/>
-        <w:rPr>
-          <w:rFonts w:ascii="Times New Roman" w:hAnsi="Times New Roman" w:cs="Times New Roman"/>
-          <w:sz w:val="24"/>
-          <w:szCs w:val="24"/>
-        </w:rPr>
-      </w:pPr>
-    </w:p>
-    <w:p>
-      <w:pPr>
-        <w:pStyle w:val="ListParagraph"/>
-        <w:jc w:val="center"/>
-        <w:rPr>
-          <w:rFonts w:ascii="Times New Roman" w:hAnsi="Times New Roman" w:cs="Times New Roman"/>
-          <w:sz w:val="24"/>
-          <w:szCs w:val="24"/>
-        </w:rPr>
-      </w:pPr>
-      <w:r>
-        <w:rPr>
-          <w:rFonts w:ascii="Times New Roman" w:hAnsi="Times New Roman" w:cs="Times New Roman"/>
-          <w:sz w:val="24"/>
-          <w:szCs w:val="24"/>
-        </w:rPr>
-        <w:t>The sample comprises Twitter data with columns such as 'Tweet' and 'Sentiment' from a CSV file. The methodology involves tokenizing and processing the text, grading sentiment, counting occurrences of the hashtag #</w:t>
-      </w:r>
-      <w:proofErr w:type="spellStart"/>
-      <w:r>
-        <w:rPr>
-          <w:rFonts w:ascii="Times New Roman" w:hAnsi="Times New Roman" w:cs="Times New Roman"/>
-          <w:sz w:val="24"/>
-          <w:szCs w:val="24"/>
-        </w:rPr>
-        <w:t>fifa</w:t>
-      </w:r>
-      <w:proofErr w:type="spellEnd"/>
-      <w:r>
-        <w:rPr>
-          <w:rFonts w:ascii="Times New Roman" w:hAnsi="Times New Roman" w:cs="Times New Roman"/>
-          <w:sz w:val="24"/>
-          <w:szCs w:val="24"/>
-        </w:rPr>
-        <w:t xml:space="preserve">, and analyzing word frequencies. Additionally, the research investigates the removal of </w:t>
-      </w:r>
-      <w:proofErr w:type="spellStart"/>
-      <w:r>
-        <w:rPr>
-          <w:rFonts w:ascii="Times New Roman" w:hAnsi="Times New Roman" w:cs="Times New Roman"/>
-          <w:sz w:val="24"/>
-          <w:szCs w:val="24"/>
-        </w:rPr>
-        <w:t>stopwords</w:t>
-      </w:r>
-      <w:proofErr w:type="spellEnd"/>
-      <w:r>
-        <w:rPr>
-          <w:rFonts w:ascii="Times New Roman" w:hAnsi="Times New Roman" w:cs="Times New Roman"/>
-          <w:sz w:val="24"/>
-          <w:szCs w:val="24"/>
-        </w:rPr>
-        <w:t xml:space="preserve"> and explores the most common non-</w:t>
-      </w:r>
-      <w:proofErr w:type="spellStart"/>
-      <w:r>
-        <w:rPr>
-          <w:rFonts w:ascii="Times New Roman" w:hAnsi="Times New Roman" w:cs="Times New Roman"/>
-          <w:sz w:val="24"/>
-          <w:szCs w:val="24"/>
-        </w:rPr>
-        <w:t>stopwords</w:t>
-      </w:r>
-      <w:proofErr w:type="spellEnd"/>
-      <w:r>
-        <w:rPr>
-          <w:rFonts w:ascii="Times New Roman" w:hAnsi="Times New Roman" w:cs="Times New Roman"/>
-          <w:sz w:val="24"/>
-          <w:szCs w:val="24"/>
-        </w:rPr>
-        <w:t xml:space="preserve">. The study intends to print the list of removed </w:t>
-      </w:r>
-      <w:proofErr w:type="spellStart"/>
-      <w:r>
-        <w:rPr>
-          <w:rFonts w:ascii="Times New Roman" w:hAnsi="Times New Roman" w:cs="Times New Roman"/>
-          <w:sz w:val="24"/>
-          <w:szCs w:val="24"/>
-        </w:rPr>
-        <w:t>stopwords</w:t>
-      </w:r>
-      <w:proofErr w:type="spellEnd"/>
-      <w:r>
-        <w:rPr>
-          <w:rFonts w:ascii="Times New Roman" w:hAnsi="Times New Roman" w:cs="Times New Roman"/>
-          <w:sz w:val="24"/>
-          <w:szCs w:val="24"/>
-        </w:rPr>
-        <w:t xml:space="preserve">, shedding light on the impact of </w:t>
-      </w:r>
-      <w:proofErr w:type="spellStart"/>
-      <w:r>
-        <w:rPr>
-          <w:rFonts w:ascii="Times New Roman" w:hAnsi="Times New Roman" w:cs="Times New Roman"/>
-          <w:sz w:val="24"/>
-          <w:szCs w:val="24"/>
-        </w:rPr>
-        <w:t>stopwords</w:t>
-      </w:r>
-      <w:proofErr w:type="spellEnd"/>
-      <w:r>
-        <w:rPr>
-          <w:rFonts w:ascii="Times New Roman" w:hAnsi="Times New Roman" w:cs="Times New Roman"/>
-          <w:sz w:val="24"/>
-          <w:szCs w:val="24"/>
-        </w:rPr>
-        <w:t xml:space="preserve"> on sentiment analysis results.</w:t>
-      </w:r>
-    </w:p>
-    <w:p>
-      <w:pPr>
-        <w:pStyle w:val="ListParagraph"/>
-        <w:jc w:val="center"/>
-        <w:rPr>
-          <w:rFonts w:ascii="Times New Roman" w:hAnsi="Times New Roman" w:cs="Times New Roman"/>
-          <w:sz w:val="24"/>
-          <w:szCs w:val="24"/>
-        </w:rPr>
-      </w:pPr>
-    </w:p>
-    <w:p>
-      <w:pPr>
-        <w:pStyle w:val="ListParagraph"/>
-        <w:jc w:val="center"/>
-        <w:rPr>
-          <w:rFonts w:ascii="Times New Roman" w:hAnsi="Times New Roman" w:cs="Times New Roman"/>
-          <w:sz w:val="24"/>
-          <w:szCs w:val="24"/>
-        </w:rPr>
-      </w:pPr>
-      <w:r>
-        <w:rPr>
-          <w:rFonts w:ascii="Times New Roman" w:hAnsi="Times New Roman" w:cs="Times New Roman"/>
-          <w:sz w:val="24"/>
-          <w:szCs w:val="24"/>
-        </w:rPr>
-        <w:t>Expected results include insights into the prevailing sentiment around a specified topic on Twitter, frequency of the hashtag #</w:t>
-      </w:r>
-      <w:proofErr w:type="spellStart"/>
-      <w:r>
-        <w:rPr>
-          <w:rFonts w:ascii="Times New Roman" w:hAnsi="Times New Roman" w:cs="Times New Roman"/>
-          <w:sz w:val="24"/>
-          <w:szCs w:val="24"/>
-        </w:rPr>
-        <w:t>fifa</w:t>
-      </w:r>
-      <w:proofErr w:type="spellEnd"/>
-      <w:r>
-        <w:rPr>
-          <w:rFonts w:ascii="Times New Roman" w:hAnsi="Times New Roman" w:cs="Times New Roman"/>
-          <w:sz w:val="24"/>
-          <w:szCs w:val="24"/>
-        </w:rPr>
-        <w:t xml:space="preserve">, and a comprehensive understanding of word usage and common words after removing </w:t>
-      </w:r>
-      <w:proofErr w:type="spellStart"/>
-      <w:r>
-        <w:rPr>
-          <w:rFonts w:ascii="Times New Roman" w:hAnsi="Times New Roman" w:cs="Times New Roman"/>
-          <w:sz w:val="24"/>
-          <w:szCs w:val="24"/>
-        </w:rPr>
-        <w:t>stopwords</w:t>
-      </w:r>
-      <w:proofErr w:type="spellEnd"/>
-      <w:r>
-        <w:rPr>
-          <w:rFonts w:ascii="Times New Roman" w:hAnsi="Times New Roman" w:cs="Times New Roman"/>
-          <w:sz w:val="24"/>
-          <w:szCs w:val="24"/>
-        </w:rPr>
-        <w:t>.</w:t>
-      </w:r>
-    </w:p>
-    <w:p>
-      <w:pPr>
-        <w:pStyle w:val="ListParagraph"/>
-        <w:jc w:val="center"/>
-        <w:rPr>
-          <w:rFonts w:ascii="Times New Roman" w:hAnsi="Times New Roman" w:cs="Times New Roman"/>
-          <w:sz w:val="24"/>
-          <w:szCs w:val="24"/>
-        </w:rPr>
-      </w:pPr>
-    </w:p>
-    <w:p>
-      <w:pPr>
-        <w:pStyle w:val="ListParagraph"/>
-        <w:jc w:val="center"/>
-        <w:rPr>
-          <w:rFonts w:ascii="Times New Roman" w:hAnsi="Times New Roman" w:cs="Times New Roman"/>
-          <w:sz w:val="24"/>
-          <w:szCs w:val="24"/>
-        </w:rPr>
-      </w:pPr>
-      <w:r>
-        <w:rPr>
-          <w:rFonts w:ascii="Times New Roman" w:hAnsi="Times New Roman" w:cs="Times New Roman"/>
-          <w:sz w:val="24"/>
-          <w:szCs w:val="24"/>
-        </w:rPr>
-        <w:t xml:space="preserve">Possible limitations include the inherent subjectivity in sentiment analysis, potential variations in language use, and the reliance on hashtag frequency as a representation of topic prevalence. Additionally, the effectiveness of </w:t>
-      </w:r>
-      <w:proofErr w:type="spellStart"/>
-      <w:r>
-        <w:rPr>
-          <w:rFonts w:ascii="Times New Roman" w:hAnsi="Times New Roman" w:cs="Times New Roman"/>
-          <w:sz w:val="24"/>
-          <w:szCs w:val="24"/>
-        </w:rPr>
-        <w:t>stopwords</w:t>
-      </w:r>
-      <w:proofErr w:type="spellEnd"/>
-      <w:r>
-        <w:rPr>
-          <w:rFonts w:ascii="Times New Roman" w:hAnsi="Times New Roman" w:cs="Times New Roman"/>
-          <w:sz w:val="24"/>
-          <w:szCs w:val="24"/>
-        </w:rPr>
-        <w:t xml:space="preserve"> removal may depend on the specific domain or context of the tweets.</w:t>
-      </w:r>
-    </w:p>
-    <w:p>
-      <w:pPr>
-        <w:pStyle w:val="ListParagraph"/>
-        <w:jc w:val="center"/>
-        <w:rPr>
-          <w:rFonts w:ascii="Times New Roman" w:hAnsi="Times New Roman" w:cs="Times New Roman"/>
-          <w:b/>
-          <w:sz w:val="28"/>
-          <w:szCs w:val="28"/>
-        </w:rPr>
-      </w:pPr>
-    </w:p>
-    <w:p>
-      <w:pPr>
-        <w:pStyle w:val="ListParagraph"/>
-      </w:pPr>
-    </w:p>
-    <w:p>
-      <w:pPr>
-        <w:pStyle w:val="ListParagraph"/>
       </w:pPr>
     </w:p>
     <w:p>
@@ -1304,8 +1458,8 @@
         </w:tabs>
         <w:spacing w:before="0" w:after="0" w:line="240" w:lineRule="auto"/>
       </w:pPr>
-      <w:bookmarkStart w:id="0" w:name="_evairju8o08z" w:colFirst="0" w:colLast="0"/>
-      <w:bookmarkEnd w:id="0"/>
+      <w:bookmarkStart w:id="1" w:name="_evairju8o08z" w:colFirst="0" w:colLast="0"/>
+      <w:bookmarkEnd w:id="1"/>
       <w:r>
         <w:rPr>
           <w:rFonts w:ascii="Times New Roman" w:eastAsia="Times New Roman" w:hAnsi="Times New Roman" w:cs="Times New Roman"/>
@@ -1334,7 +1488,6 @@
           <w:sz w:val="24"/>
           <w:szCs w:val="24"/>
         </w:rPr>
-        <w:lastRenderedPageBreak/>
         <w:t>The Project paper should be comprised of the following</w:t>
       </w:r>
       <w:r>
@@ -1479,7 +1632,16 @@
           <w:sz w:val="24"/>
           <w:szCs w:val="24"/>
         </w:rPr>
-        <w:t>– Reference works that are necessary for the analysis and are crucial to your research. (Optional)</w:t>
+        <w:t xml:space="preserve">– Reference works that are necessary for the analysis and are </w:t>
+      </w:r>
+      <w:r>
+        <w:rPr>
+          <w:rFonts w:ascii="Times New Roman" w:eastAsia="Times New Roman" w:hAnsi="Times New Roman" w:cs="Times New Roman"/>
+          <w:sz w:val="24"/>
+          <w:szCs w:val="24"/>
+        </w:rPr>
+        <w:lastRenderedPageBreak/>
+        <w:t>crucial to your research. (Optional)</w:t>
       </w:r>
     </w:p>
     <w:p>
@@ -1510,17 +1672,7 @@
           <w:sz w:val="24"/>
           <w:szCs w:val="24"/>
         </w:rPr>
-        <w:t xml:space="preserve">Describe, in detail, the development of the field of your interest in </w:t>
-      </w:r>
-      <w:bookmarkStart w:id="1" w:name="_GoBack"/>
-      <w:bookmarkEnd w:id="1"/>
-      <w:r>
-        <w:rPr>
-          <w:rFonts w:ascii="Times New Roman" w:eastAsia="Times New Roman" w:hAnsi="Times New Roman" w:cs="Times New Roman"/>
-          <w:sz w:val="24"/>
-          <w:szCs w:val="24"/>
-        </w:rPr>
-        <w:t>terms of research that has been conducted in your field of choice so far. Be sure to include most of the recent research.</w:t>
+        <w:t>Describe, in detail, the development of the field of your interest in terms of research that has been conducted in your field of choice so far. Be sure to include most of the recent research.</w:t>
       </w:r>
     </w:p>
     <w:p>
@@ -1864,7 +2016,6 @@
           <w:szCs w:val="28"/>
           <w:lang w:val="en-US"/>
         </w:rPr>
-        <w:lastRenderedPageBreak/>
         <w:drawing>
           <wp:inline distT="0" distB="0" distL="0" distR="0">
             <wp:extent cx="4581525" cy="1085850"/>
@@ -2440,7 +2591,16 @@
           <w:sz w:val="24"/>
           <w:szCs w:val="24"/>
         </w:rPr>
-        <w:t>The research study is fueled by the following objectives: First is to determine the activities that are involved in the manufacturing process in selected company. Second is to demonstrate the benefits, as well as the drawbacks that those methods might create in the organization. And third is to demonstrate the influence of CPM and PERT in the entire furniture industry and its competitiveness. This paper comprises the possibility to generate importance of CPM and PERT methods in reducing the project completion time and costs in furniture industry. The study can gain advantages that are helpful in the continuous progress of the investigation. One of those advantages is to cover the literature gaps concerning the past studies related to the same subject. In addition, through the collection of information, the study can emphasize the idea about the methods applied in production process in furniture industry.</w:t>
+        <w:t xml:space="preserve">The research study is fueled by the following objectives: First is to determine the activities that are involved in the manufacturing process in selected company. Second is to demonstrate the benefits, as well as the drawbacks that those methods might create in the organization. And third is to demonstrate the influence of CPM and PERT in the entire furniture industry and its competitiveness. This paper comprises the possibility to generate importance of CPM and PERT methods in reducing the project completion time and costs in furniture industry. The study can gain </w:t>
+      </w:r>
+      <w:r>
+        <w:rPr>
+          <w:rFonts w:ascii="Times New Roman" w:eastAsia="Times New Roman" w:hAnsi="Times New Roman" w:cs="Times New Roman"/>
+          <w:sz w:val="24"/>
+          <w:szCs w:val="24"/>
+        </w:rPr>
+        <w:lastRenderedPageBreak/>
+        <w:t>advantages that are helpful in the continuous progress of the investigation. One of those advantages is to cover the literature gaps concerning the past studies related to the same subject. In addition, through the collection of information, the study can emphasize the idea about the methods applied in production process in furniture industry.</w:t>
       </w:r>
     </w:p>
     <w:p>
@@ -2950,16 +3110,7 @@
           <w:sz w:val="24"/>
           <w:szCs w:val="24"/>
         </w:rPr>
-        <w:t xml:space="preserve">If there are numerous possible critical paths the probability may be much less than 50%. This may </w:t>
-      </w:r>
-      <w:r>
-        <w:rPr>
-          <w:rFonts w:ascii="Times New Roman" w:eastAsia="Times New Roman" w:hAnsi="Times New Roman" w:cs="Times New Roman"/>
-          <w:sz w:val="24"/>
-          <w:szCs w:val="24"/>
-        </w:rPr>
-        <w:lastRenderedPageBreak/>
-        <w:t>be costly if there are penalties for late completion of the project. The complete distribution of project completion time needs to be considered when crashing. Since there may be numerous possible critical paths, crashing a given activity by one time period will not necessarily reduce the completion time of the project by one time period. The expected reduction in project completion time must be considered in addition to the time/cost slope when selecting an activity to be crashed.</w:t>
+        <w:t>If there are numerous possible critical paths the probability may be much less than 50%. This may be costly if there are penalties for late completion of the project. The complete distribution of project completion time needs to be considered when crashing. Since there may be numerous possible critical paths, crashing a given activity by one time period will not necessarily reduce the completion time of the project by one time period. The expected reduction in project completion time must be considered in addition to the time/cost slope when selecting an activity to be crashed.</w:t>
       </w:r>
     </w:p>
     <w:p>
@@ -3125,7 +3276,16 @@
           <w:sz w:val="24"/>
           <w:szCs w:val="24"/>
         </w:rPr>
-        <w:t xml:space="preserve">. The data will be selected respecting the Time schedule (Table 1). In primary data collection, qualitative and quantitative methods can be used, as primarily quantitative study may uses qualitative results to help interpret or explain the quantitative findings. The key point here is that the collected data are unique to this research and, until it is publish, no one else has access to it. It is important to know in advance what questions to ask/areas to cover – they are ‘imposed’. When all needed data are provided, then the steps of CPM and PERT can be followed. Through this method, the study can gain advantages that are helpful in the continuous progress of the investigation. It is also important to discover the literature gaps because of the review done to the past studies concerning the same subject. In addition, through the collection of information, the study can emphasize the idea about the CPM and PERT applied in </w:t>
+        <w:t xml:space="preserve">. The data will be selected respecting the Time schedule (Table 1). In primary data collection, qualitative and quantitative methods can be used, as primarily quantitative study may uses qualitative results to help interpret or explain the quantitative findings. The key point here is that the collected data are unique to this research and, until it is publish, no one else has access to it. It is important to know in advance what questions to ask/areas to cover – they are ‘imposed’. When all needed data are provided, then the steps of CPM and PERT can be followed. Through this method, the study can gain advantages that are helpful in the continuous progress of the investigation. It is also important to discover the literature gaps because of the </w:t>
+      </w:r>
+      <w:r>
+        <w:rPr>
+          <w:rFonts w:ascii="Times New Roman" w:eastAsia="Times New Roman" w:hAnsi="Times New Roman" w:cs="Times New Roman"/>
+          <w:sz w:val="24"/>
+          <w:szCs w:val="24"/>
+        </w:rPr>
+        <w:lastRenderedPageBreak/>
+        <w:t xml:space="preserve">review done to the past studies concerning the same subject. In addition, through the collection of information, the study can emphasize the idea about the CPM and PERT applied in </w:t>
       </w:r>
       <w:proofErr w:type="gramStart"/>
       <w:r>
@@ -3207,16 +3367,7 @@
           <w:sz w:val="24"/>
           <w:szCs w:val="24"/>
         </w:rPr>
-        <w:t xml:space="preserve">In this part the results of the data analysis are presented. The data were collected and then processed in response to the problems. Two fundamental goals drove the collection of the data and the subsequent data analysis. Those goals were to develop a base of knowledge about the technology education curriculum organizer, construction, as it is perceived and utilized relative to other curriculum organizers, and to determine if current perception and utilization are consistent with the </w:t>
-      </w:r>
-      <w:r>
-        <w:rPr>
-          <w:rFonts w:ascii="Times New Roman" w:eastAsia="Times New Roman" w:hAnsi="Times New Roman" w:cs="Times New Roman"/>
-          <w:sz w:val="24"/>
-          <w:szCs w:val="24"/>
-        </w:rPr>
-        <w:lastRenderedPageBreak/>
-        <w:t>basic goals or principles of technology education. These objectives were accomplished. The findings presented in this chapter demonstrate the potential for merging theory and practice.</w:t>
+        <w:t>In this part the results of the data analysis are presented. The data were collected and then processed in response to the problems. Two fundamental goals drove the collection of the data and the subsequent data analysis. Those goals were to develop a base of knowledge about the technology education curriculum organizer, construction, as it is perceived and utilized relative to other curriculum organizers, and to determine if current perception and utilization are consistent with the basic goals or principles of technology education. These objectives were accomplished. The findings presented in this chapter demonstrate the potential for merging theory and practice.</w:t>
       </w:r>
     </w:p>
     <w:p>
@@ -3695,6 +3846,7 @@
           <w:sz w:val="24"/>
           <w:szCs w:val="24"/>
         </w:rPr>
+        <w:lastRenderedPageBreak/>
         <w:t>QuillBot</w:t>
       </w:r>
       <w:proofErr w:type="spellEnd"/>
@@ -4110,7 +4262,6 @@
           <w:sz w:val="24"/>
           <w:szCs w:val="24"/>
         </w:rPr>
-        <w:lastRenderedPageBreak/>
         <w:t>IEEE citation style includes in-text citations, numbered in square brackets, which refer to the full citation listed in the reference list at the end of the paper. The reference list is organized numerically, not alphabetically.</w:t>
       </w:r>
     </w:p>
@@ -5054,7 +5205,7 @@
     </w:rPrDefault>
     <w:pPrDefault>
       <w:pPr>
-        <w:spacing w:line="276" w:lineRule="auto"/>
+        <w:spacing w:after="160" w:line="259" w:lineRule="auto"/>
       </w:pPr>
     </w:pPrDefault>
   </w:docDefaults>

</xml_diff>